<commit_message>
exploratory plots, n corrected
</commit_message>
<xml_diff>
--- a/report.docx
+++ b/report.docx
@@ -171,13 +171,49 @@
         <w:rPr>
           <w:rFonts w:ascii="Times New Roman" w:hAnsi="Times New Roman" w:cs="Times New Roman"/>
         </w:rPr>
-        <w:t xml:space="preserve"> The dataset used will contain information on 5,110 individuals </w:t>
-      </w:r>
-      <w:r>
-        <w:rPr>
-          <w:rFonts w:ascii="Times New Roman" w:hAnsi="Times New Roman" w:cs="Times New Roman"/>
-        </w:rPr>
-        <w:t xml:space="preserve">(n = 5,110) </w:t>
+        <w:t xml:space="preserve"> The dataset used </w:t>
+      </w:r>
+      <w:r>
+        <w:rPr>
+          <w:rFonts w:ascii="Times New Roman" w:hAnsi="Times New Roman" w:cs="Times New Roman"/>
+        </w:rPr>
+        <w:t>contains</w:t>
+      </w:r>
+      <w:r>
+        <w:rPr>
+          <w:rFonts w:ascii="Times New Roman" w:hAnsi="Times New Roman" w:cs="Times New Roman"/>
+        </w:rPr>
+        <w:t xml:space="preserve"> information on</w:t>
+      </w:r>
+      <w:r>
+        <w:rPr>
+          <w:rFonts w:ascii="Times New Roman" w:hAnsi="Times New Roman" w:cs="Times New Roman"/>
+        </w:rPr>
+        <w:t xml:space="preserve"> 4,909</w:t>
+      </w:r>
+      <w:r>
+        <w:rPr>
+          <w:rFonts w:ascii="Times New Roman" w:hAnsi="Times New Roman" w:cs="Times New Roman"/>
+        </w:rPr>
+        <w:t xml:space="preserve"> individuals </w:t>
+      </w:r>
+      <w:r>
+        <w:rPr>
+          <w:rFonts w:ascii="Times New Roman" w:hAnsi="Times New Roman" w:cs="Times New Roman"/>
+        </w:rPr>
+        <w:t xml:space="preserve">(n = </w:t>
+      </w:r>
+      <w:r>
+        <w:rPr>
+          <w:rFonts w:ascii="Times New Roman" w:hAnsi="Times New Roman" w:cs="Times New Roman"/>
+        </w:rPr>
+        <w:t>4,909</w:t>
+      </w:r>
+      <w:r>
+        <w:rPr>
+          <w:rFonts w:ascii="Times New Roman" w:hAnsi="Times New Roman" w:cs="Times New Roman"/>
+        </w:rPr>
+        <w:t xml:space="preserve">) </w:t>
       </w:r>
       <w:r>
         <w:rPr>

</xml_diff>